<commit_message>
fix size of figures so that 3 pages are used for L species
</commit_message>
<xml_diff>
--- a/TechReport-resubmission-December-2021/response-to-reviewers.docx
+++ b/TechReport-resubmission-December-2021/response-to-reviewers.docx
@@ -45,7 +45,13 @@
         <w:t>was</w:t>
       </w:r>
       <w:r>
-        <w:t xml:space="preserve"> very glad to receive such positive reviews and trust that this work can now be published</w:t>
+        <w:t xml:space="preserve"> very glad to receive such positive reviews </w:t>
+      </w:r>
+      <w:r>
+        <w:t xml:space="preserve">from DFO colleagues, </w:t>
+      </w:r>
+      <w:r>
+        <w:t>and trust that this work can now be published</w:t>
       </w:r>
       <w:r>
         <w:t xml:space="preserve"> in its revised form</w:t>
@@ -62,12 +68,42 @@
         <w:t xml:space="preserve"> Responses to individual reviewers appear below.</w:t>
       </w:r>
       <w:r>
-        <w:t xml:space="preserve"> Thanks to the reviewers for their comments, the revised document is now clearer and some tangible changes were done on a number of figures in the report.</w:t>
-      </w:r>
-    </w:p>
-    <w:p>
-      <w:r>
-        <w:t>If you feel like the report is ready for publication, please let me know once the DFO Library issues a report number and I will include it in the final PDF.</w:t>
+        <w:t xml:space="preserve"> Thanks to the reviewers for their comments, the revised document is now clearer and some tangible </w:t>
+      </w:r>
+      <w:r>
+        <w:t xml:space="preserve">positive </w:t>
+      </w:r>
+      <w:r>
+        <w:t>changes were done on a number of figures in the report.</w:t>
+      </w:r>
+    </w:p>
+    <w:p>
+      <w:r>
+        <w:t xml:space="preserve">If you feel </w:t>
+      </w:r>
+      <w:r>
+        <w:t xml:space="preserve">that </w:t>
+      </w:r>
+      <w:r>
+        <w:t xml:space="preserve">the </w:t>
+      </w:r>
+      <w:r>
+        <w:t xml:space="preserve">revised </w:t>
+      </w:r>
+      <w:r>
+        <w:t xml:space="preserve">report is ready for publication, please let me know once the DFO Library issues a report number </w:t>
+      </w:r>
+      <w:r>
+        <w:t xml:space="preserve">and an ISBN, </w:t>
+      </w:r>
+      <w:r>
+        <w:t xml:space="preserve">and I will include </w:t>
+      </w:r>
+      <w:r>
+        <w:t>them</w:t>
+      </w:r>
+      <w:r>
+        <w:t xml:space="preserve"> in the final PDF.</w:t>
       </w:r>
     </w:p>
     <w:p>
@@ -157,7 +193,15 @@
         </w:numPr>
       </w:pPr>
       <w:r>
-        <w:t xml:space="preserve">More details were given about the standardisation of catch data by trawled distance, and an additional table </w:t>
+        <w:t xml:space="preserve">More details were given about the </w:t>
+      </w:r>
+      <w:proofErr w:type="spellStart"/>
+      <w:r>
+        <w:t>standardisation</w:t>
+      </w:r>
+      <w:proofErr w:type="spellEnd"/>
+      <w:r>
+        <w:t xml:space="preserve"> of catch data by trawled distance, and an additional table </w:t>
       </w:r>
       <w:r>
         <w:t xml:space="preserve">(new Table 1) </w:t>
@@ -180,6 +224,9 @@
       <w:r>
         <w:t xml:space="preserve"> species </w:t>
       </w:r>
+      <w:r>
+        <w:t xml:space="preserve">is now better described in section 2.3. </w:t>
+      </w:r>
     </w:p>
     <w:p>
       <w:pPr>
@@ -190,6 +237,30 @@
         </w:numPr>
       </w:pPr>
       <w:r>
+        <w:t>The justification for using an exponent value of 10 for the IDW spatial interpolation was added to section 2.4.1</w:t>
+      </w:r>
+    </w:p>
+    <w:p>
+      <w:pPr>
+        <w:pStyle w:val="ListParagraph"/>
+        <w:numPr>
+          <w:ilvl w:val="0"/>
+          <w:numId w:val="1"/>
+        </w:numPr>
+      </w:pPr>
+      <w:r>
+        <w:t>Section 2.4.4, a more complete description of stratified numbers-at-length has been added.</w:t>
+      </w:r>
+    </w:p>
+    <w:p>
+      <w:pPr>
+        <w:pStyle w:val="ListParagraph"/>
+        <w:numPr>
+          <w:ilvl w:val="0"/>
+          <w:numId w:val="1"/>
+        </w:numPr>
+      </w:pPr>
+      <w:r>
         <w:t>The density-dependence habitat selection model equation in section 2.4.7 was corrected.</w:t>
       </w:r>
     </w:p>
@@ -249,12 +320,28 @@
       <w:r>
         <w:t>The classification of cusk (</w:t>
       </w:r>
+      <w:proofErr w:type="spellStart"/>
       <w:r>
         <w:rPr>
           <w:i/>
         </w:rPr>
-        <w:t>Brosme brosme</w:t>
-      </w:r>
+        <w:t>Brosme</w:t>
+      </w:r>
+      <w:proofErr w:type="spellEnd"/>
+      <w:r>
+        <w:rPr>
+          <w:i/>
+        </w:rPr>
+        <w:t xml:space="preserve"> </w:t>
+      </w:r>
+      <w:proofErr w:type="spellStart"/>
+      <w:r>
+        <w:rPr>
+          <w:i/>
+        </w:rPr>
+        <w:t>brosme</w:t>
+      </w:r>
+      <w:proofErr w:type="spellEnd"/>
       <w:r>
         <w:t xml:space="preserve">) as category LI is based on the number of records (between 200 and 1000 records), not on its distribution. So the classification </w:t>
       </w:r>
@@ -273,6 +360,8 @@
       <w:r>
         <w:t>.</w:t>
       </w:r>
+      <w:bookmarkStart w:id="0" w:name="_GoBack"/>
+      <w:bookmarkEnd w:id="0"/>
     </w:p>
     <w:p/>
     <w:p>
@@ -316,19 +405,26 @@
       <w:r>
         <w:t xml:space="preserve"> in the title of the report as well as in the text.</w:t>
       </w:r>
-      <w:bookmarkStart w:id="0" w:name="_GoBack"/>
-      <w:bookmarkEnd w:id="0"/>
-    </w:p>
-    <w:p>
-      <w:pPr>
-        <w:pStyle w:val="ListParagraph"/>
-        <w:numPr>
-          <w:ilvl w:val="0"/>
-          <w:numId w:val="2"/>
-        </w:numPr>
-      </w:pPr>
-      <w:r>
-        <w:t>The relative fish condition defined in section 2.4.5 now cites LeCren (1951)</w:t>
+    </w:p>
+    <w:p>
+      <w:pPr>
+        <w:pStyle w:val="ListParagraph"/>
+        <w:numPr>
+          <w:ilvl w:val="0"/>
+          <w:numId w:val="2"/>
+        </w:numPr>
+      </w:pPr>
+      <w:r>
+        <w:lastRenderedPageBreak/>
+        <w:t xml:space="preserve">The relative fish condition defined in section 2.4.5 now cites </w:t>
+      </w:r>
+      <w:proofErr w:type="spellStart"/>
+      <w:r>
+        <w:t>LeCren</w:t>
+      </w:r>
+      <w:proofErr w:type="spellEnd"/>
+      <w:r>
+        <w:t xml:space="preserve"> (1951)</w:t>
       </w:r>
     </w:p>
     <w:p>
@@ -379,7 +475,15 @@
         </w:numPr>
       </w:pPr>
       <w:r>
-        <w:t>“wasd” changed to “was” in section 4.2</w:t>
+        <w:t>“</w:t>
+      </w:r>
+      <w:proofErr w:type="spellStart"/>
+      <w:r>
+        <w:t>wasd</w:t>
+      </w:r>
+      <w:proofErr w:type="spellEnd"/>
+      <w:r>
+        <w:t>” changed to “was” in section 4.2</w:t>
       </w:r>
     </w:p>
     <w:p/>
@@ -521,10 +625,7 @@
         <w:t xml:space="preserve">Category LF </w:t>
       </w:r>
       <w:r>
-        <w:t>species</w:t>
-      </w:r>
-      <w:r>
-        <w:t xml:space="preserve"> was added in section 2.5</w:t>
+        <w:t>species was added in section 2.5</w:t>
       </w:r>
       <w:r>
         <w:t>.</w:t>
@@ -584,7 +685,23 @@
         <w:t>s</w:t>
       </w:r>
       <w:r>
-        <w:t xml:space="preserve"> what P(occ) represents. Note that P(occ) is also described in section 2.5.1.</w:t>
+        <w:t xml:space="preserve"> what P(</w:t>
+      </w:r>
+      <w:proofErr w:type="spellStart"/>
+      <w:r>
+        <w:t>occ</w:t>
+      </w:r>
+      <w:proofErr w:type="spellEnd"/>
+      <w:r>
+        <w:t>) represents. Note that P(</w:t>
+      </w:r>
+      <w:proofErr w:type="spellStart"/>
+      <w:r>
+        <w:t>occ</w:t>
+      </w:r>
+      <w:proofErr w:type="spellEnd"/>
+      <w:r>
+        <w:t>) is also described in section 2.5.1.</w:t>
       </w:r>
     </w:p>
     <w:p>
@@ -700,9 +817,11 @@
       <w:r>
         <w:t xml:space="preserve">Line 484, the report by </w:t>
       </w:r>
+      <w:proofErr w:type="spellStart"/>
       <w:r>
         <w:t>Serdynska</w:t>
       </w:r>
+      <w:proofErr w:type="spellEnd"/>
       <w:r>
         <w:t xml:space="preserve"> </w:t>
       </w:r>
@@ -733,6 +852,7 @@
     </w:p>
     <w:p>
       <w:r>
+        <w:lastRenderedPageBreak/>
         <w:t>To include some suggestions made by reviewer #3, the figure showing the indices of distribution was modified from the one that appeared in the draft document.</w:t>
       </w:r>
       <w:r>

</xml_diff>

<commit_message>
propagate recent changes for Catalina
</commit_message>
<xml_diff>
--- a/TechReport-resubmission-December-2021/response-to-reviewers.docx
+++ b/TechReport-resubmission-December-2021/response-to-reviewers.docx
@@ -62,19 +62,31 @@
     </w:p>
     <w:p>
       <w:r>
-        <w:t>We believe that all the comments and issues raised by reviewers have been addressed in the revised document that is being resubmitted for publication.</w:t>
+        <w:t xml:space="preserve">We believe that all the comments and issues raised by </w:t>
+      </w:r>
+      <w:r>
+        <w:t xml:space="preserve">the three </w:t>
+      </w:r>
+      <w:r>
+        <w:t>reviewers have been addressed in the document being resubmitted for publication.</w:t>
       </w:r>
       <w:r>
         <w:t xml:space="preserve"> Responses to individual reviewers appear below.</w:t>
       </w:r>
       <w:r>
-        <w:t xml:space="preserve"> Thanks to the reviewers for their comments, the revised document is now clearer and some tangible </w:t>
+        <w:t xml:space="preserve"> Thanks to the reviewers for their comments, the document is now clearer and some tangible </w:t>
       </w:r>
       <w:r>
         <w:t xml:space="preserve">positive </w:t>
       </w:r>
       <w:r>
-        <w:t>changes were done on a number of figures in the report.</w:t>
+        <w:t>changes were done on a number of figures</w:t>
+      </w:r>
+      <w:r>
+        <w:t xml:space="preserve"> and in the text</w:t>
+      </w:r>
+      <w:r>
+        <w:t>.</w:t>
       </w:r>
     </w:p>
     <w:p>
@@ -91,7 +103,13 @@
         <w:t xml:space="preserve">revised </w:t>
       </w:r>
       <w:r>
-        <w:t xml:space="preserve">report is ready for publication, please let me know once the DFO Library issues a report number </w:t>
+        <w:t xml:space="preserve">report is </w:t>
+      </w:r>
+      <w:r>
+        <w:t>satisfactory and wish to proceed with its publication</w:t>
+      </w:r>
+      <w:r>
+        <w:t xml:space="preserve">, please let me know once the DFO Library issues a report number </w:t>
       </w:r>
       <w:r>
         <w:t xml:space="preserve">and an ISBN, </w:t>
@@ -151,7 +169,13 @@
     </w:p>
     <w:p>
       <w:r>
-        <w:t>We thank reviewer 1 for his constructive comments and for his encouraging words.</w:t>
+        <w:t xml:space="preserve">We thank </w:t>
+      </w:r>
+      <w:r>
+        <w:t>Mariano</w:t>
+      </w:r>
+      <w:r>
+        <w:t xml:space="preserve"> for his constructive comments and for his encouraging words.</w:t>
       </w:r>
     </w:p>
     <w:p>
@@ -239,6 +263,9 @@
       <w:r>
         <w:t>The justification for using an exponent value of 10 for the IDW spatial interpolation was added to section 2.4.1</w:t>
       </w:r>
+      <w:r>
+        <w:t>.</w:t>
+      </w:r>
     </w:p>
     <w:p>
       <w:pPr>
@@ -307,6 +334,9 @@
       </w:r>
       <w:r>
         <w:t xml:space="preserve"> in section 4.1</w:t>
+      </w:r>
+      <w:r>
+        <w:t>.</w:t>
       </w:r>
     </w:p>
     <w:p>
@@ -360,8 +390,6 @@
       <w:r>
         <w:t>.</w:t>
       </w:r>
-      <w:bookmarkStart w:id="0" w:name="_GoBack"/>
-      <w:bookmarkEnd w:id="0"/>
     </w:p>
     <w:p/>
     <w:p>
@@ -416,6 +444,33 @@
       </w:pPr>
       <w:r>
         <w:lastRenderedPageBreak/>
+        <w:t xml:space="preserve">What is meant by “number of records” was clarified </w:t>
+      </w:r>
+      <w:r>
+        <w:t>in the text, it now explicitly states that it is the number of sets where a species was caught, to distinguish it from the number of individuals caught.</w:t>
+      </w:r>
+    </w:p>
+    <w:p>
+      <w:pPr>
+        <w:pStyle w:val="ListParagraph"/>
+        <w:numPr>
+          <w:ilvl w:val="0"/>
+          <w:numId w:val="2"/>
+        </w:numPr>
+      </w:pPr>
+      <w:r>
+        <w:t>The reason explaining why invertebrate species were not consistently identified prior to 1999 has been added to section 2.3.</w:t>
+      </w:r>
+    </w:p>
+    <w:p>
+      <w:pPr>
+        <w:pStyle w:val="ListParagraph"/>
+        <w:numPr>
+          <w:ilvl w:val="0"/>
+          <w:numId w:val="2"/>
+        </w:numPr>
+      </w:pPr>
+      <w:r>
         <w:t xml:space="preserve">The relative fish condition defined in section 2.4.5 now cites </w:t>
       </w:r>
       <w:proofErr w:type="spellStart"/>
@@ -426,6 +481,9 @@
       <w:r>
         <w:t xml:space="preserve"> (1951)</w:t>
       </w:r>
+      <w:r>
+        <w:t>.</w:t>
+      </w:r>
     </w:p>
     <w:p>
       <w:pPr>
@@ -444,6 +502,9 @@
       <w:r>
         <w:t>” as suggested</w:t>
       </w:r>
+      <w:r>
+        <w:t>.</w:t>
+      </w:r>
     </w:p>
     <w:p>
       <w:pPr>
@@ -465,6 +526,12 @@
           <w:numId w:val="2"/>
         </w:numPr>
       </w:pPr>
+      <w:r>
+        <w:t xml:space="preserve">Sections 3.1 and 3.2 were kept in the Results section as they describe the </w:t>
+      </w:r>
+      <w:r>
+        <w:t>actual number of sets that were conducted and the cumulative frequency distributions of depth, bottom temperature and bottom salinity of those sets. The reviewer suggested moving these sections to the Methods section but they really are results.</w:t>
+      </w:r>
     </w:p>
     <w:p>
       <w:pPr>
@@ -484,6 +551,30 @@
       <w:proofErr w:type="spellEnd"/>
       <w:r>
         <w:t>” changed to “was” in section 4.2</w:t>
+      </w:r>
+    </w:p>
+    <w:p>
+      <w:pPr>
+        <w:pStyle w:val="ListParagraph"/>
+        <w:numPr>
+          <w:ilvl w:val="0"/>
+          <w:numId w:val="2"/>
+        </w:numPr>
+      </w:pPr>
+      <w:r>
+        <w:t xml:space="preserve">The text was modified to include all the wording </w:t>
+      </w:r>
+      <w:r>
+        <w:t xml:space="preserve">and editorial </w:t>
+      </w:r>
+      <w:r>
+        <w:t xml:space="preserve">changes </w:t>
+      </w:r>
+      <w:r>
+        <w:t>suggested</w:t>
+      </w:r>
+      <w:r>
+        <w:t xml:space="preserve"> by reviewer 2.</w:t>
       </w:r>
     </w:p>
     <w:p/>
@@ -511,7 +602,13 @@
     </w:p>
     <w:p>
       <w:r>
-        <w:t>We thank reviewer 3 for his constructive comments and for his encouraging words.</w:t>
+        <w:t xml:space="preserve">We thank </w:t>
+      </w:r>
+      <w:r>
+        <w:t xml:space="preserve">Adam </w:t>
+      </w:r>
+      <w:r>
+        <w:t>for his constructive comments and for his encouraging words.</w:t>
       </w:r>
     </w:p>
     <w:p>
@@ -570,17 +667,29 @@
       <w:r>
         <w:t>was changed so that category LI is described as “between 200 and 1000 catch records”</w:t>
       </w:r>
-    </w:p>
-    <w:p>
-      <w:pPr>
-        <w:pStyle w:val="ListParagraph"/>
-        <w:numPr>
-          <w:ilvl w:val="0"/>
-          <w:numId w:val="2"/>
-        </w:numPr>
-      </w:pPr>
-      <w:r>
-        <w:t>Strata areas in Tables 4 to 6 (now Tables 5 to 7) were rounded to the nearest integer.</w:t>
+      <w:r>
+        <w:t>.</w:t>
+      </w:r>
+    </w:p>
+    <w:p>
+      <w:pPr>
+        <w:pStyle w:val="ListParagraph"/>
+        <w:numPr>
+          <w:ilvl w:val="0"/>
+          <w:numId w:val="2"/>
+        </w:numPr>
+      </w:pPr>
+      <w:r>
+        <w:t>Stratum</w:t>
+      </w:r>
+      <w:r>
+        <w:t xml:space="preserve"> areas </w:t>
+      </w:r>
+      <w:r>
+        <w:t xml:space="preserve">in square kilometers </w:t>
+      </w:r>
+      <w:r>
+        <w:t>in Tables 4 to 6 (now Tables 5 to 7) were rounded to the nearest integer.</w:t>
       </w:r>
     </w:p>
     <w:p>
@@ -725,6 +834,7 @@
         </w:numPr>
       </w:pPr>
       <w:r>
+        <w:lastRenderedPageBreak/>
         <w:t>The condition plots were modified based on the reviewer’s comments, and are now clearer. The figure captions now describe all aspects of the plot.</w:t>
       </w:r>
     </w:p>
@@ -805,6 +915,9 @@
       <w:r>
         <w:t>The caption of the density-dependent habitat selection plots now defines what the red and black lines represent.</w:t>
       </w:r>
+      <w:r>
+        <w:t xml:space="preserve"> </w:t>
+      </w:r>
     </w:p>
     <w:p>
       <w:pPr>
@@ -852,14 +965,16 @@
     </w:p>
     <w:p>
       <w:r>
-        <w:lastRenderedPageBreak/>
         <w:t>To include some suggestions made by reviewer #3, the figure showing the indices of distribution was modified from the one that appeared in the draft document.</w:t>
       </w:r>
       <w:r>
         <w:t xml:space="preserve"> It now includes the surveyed area, the design-weighted area of occupancy, D75% and D95%.</w:t>
       </w:r>
     </w:p>
-    <w:p/>
+    <w:p>
+      <w:bookmarkStart w:id="0" w:name="_GoBack"/>
+      <w:bookmarkEnd w:id="0"/>
+    </w:p>
     <w:sectPr>
       <w:pgSz w:w="12240" w:h="15840"/>
       <w:pgMar w:top="1440" w:right="1440" w:bottom="1440" w:left="1440" w:header="720" w:footer="720" w:gutter="0"/>

</xml_diff>